<commit_message>
Attempt at getting a way to take a screenshot - Seems to work on mac, is a bit slow, could use some refinement - Will produce PNGs okay but not JPEGS (always blank)
</commit_message>
<xml_diff>
--- a/Java/ReflectanceAcquisition/ULFRenderer - User Guide.docx
+++ b/Java/ReflectanceAcquisition/ULFRenderer - User Guide.docx
@@ -16,7 +16,15 @@
           <w:b/>
           <w:sz w:val="48"/>
         </w:rPr>
-        <w:t>ULR Renderer v 1.0 (alpha)</w:t>
+        <w:t>ULR Renderer v</w:t>
+      </w:r>
+      <w:r>
+        <w:rPr>
+          <w:rFonts w:ascii="Arial" w:hAnsi="Arial"/>
+          <w:b/>
+          <w:sz w:val="48"/>
+        </w:rPr>
+        <w:t>1.0 (alpha)</w:t>
       </w:r>
     </w:p>
     <w:p/>
@@ -47,7 +55,26 @@
         <w:rPr>
           <w:rFonts w:ascii="Times New Roman" w:hAnsi="Times New Roman" w:cs="Times New Roman"/>
         </w:rPr>
-        <w:t xml:space="preserve">You must have version 1.8 of the java runtime (JRE) installed to run the renderer.  It can be obtained from </w:t>
+        <w:t xml:space="preserve">You must have version 1.8 of the java runtime (JRE) </w:t>
+      </w:r>
+      <w:r>
+        <w:rPr>
+          <w:rFonts w:ascii="Times New Roman" w:hAnsi="Times New Roman" w:cs="Times New Roman"/>
+        </w:rPr>
+        <w:t>installed to run the renderer.</w:t>
+      </w:r>
+    </w:p>
+    <w:p>
+      <w:pPr>
+        <w:rPr>
+          <w:rFonts w:ascii="Times New Roman" w:hAnsi="Times New Roman" w:cs="Times New Roman"/>
+        </w:rPr>
+      </w:pPr>
+      <w:r>
+        <w:rPr>
+          <w:rFonts w:ascii="Times New Roman" w:hAnsi="Times New Roman" w:cs="Times New Roman"/>
+        </w:rPr>
+        <w:t xml:space="preserve">It can be obtained from </w:t>
       </w:r>
       <w:hyperlink r:id="rId6" w:history="1">
         <w:r>
@@ -55,21 +82,7 @@
             <w:rStyle w:val="Hyperlink"/>
             <w:rFonts w:ascii="Times New Roman" w:hAnsi="Times New Roman" w:cs="Times New Roman"/>
           </w:rPr>
-          <w:t>http://jav</w:t>
-        </w:r>
-        <w:r>
-          <w:rPr>
-            <w:rStyle w:val="Hyperlink"/>
-            <w:rFonts w:ascii="Times New Roman" w:hAnsi="Times New Roman" w:cs="Times New Roman"/>
-          </w:rPr>
-          <w:t>a</w:t>
-        </w:r>
-        <w:r>
-          <w:rPr>
-            <w:rStyle w:val="Hyperlink"/>
-            <w:rFonts w:ascii="Times New Roman" w:hAnsi="Times New Roman" w:cs="Times New Roman"/>
-          </w:rPr>
-          <w:t>.com</w:t>
+          <w:t>http://java.com</w:t>
         </w:r>
       </w:hyperlink>
     </w:p>
@@ -840,8 +853,6 @@
           <w:rFonts w:ascii="Times New Roman" w:hAnsi="Times New Roman" w:cs="Times New Roman"/>
         </w:rPr>
       </w:pPr>
-      <w:bookmarkStart w:id="0" w:name="_GoBack"/>
-      <w:bookmarkEnd w:id="0"/>
     </w:p>
     <w:p>
       <w:pPr>
@@ -1241,6 +1252,357 @@
         <w:t xml:space="preserve"> memory but may result in rendering artifacts.</w:t>
       </w:r>
     </w:p>
+    <w:p>
+      <w:pPr>
+        <w:rPr>
+          <w:rFonts w:ascii="Times New Roman" w:hAnsi="Times New Roman" w:cs="Times New Roman"/>
+        </w:rPr>
+      </w:pPr>
+    </w:p>
+    <w:p>
+      <w:pPr>
+        <w:rPr>
+          <w:rFonts w:ascii="Times New Roman" w:hAnsi="Times New Roman" w:cs="Times New Roman"/>
+        </w:rPr>
+      </w:pPr>
+    </w:p>
+    <w:p>
+      <w:pPr>
+        <w:rPr>
+          <w:rFonts w:ascii="Arial" w:hAnsi="Arial"/>
+          <w:b/>
+          <w:sz w:val="36"/>
+        </w:rPr>
+      </w:pPr>
+      <w:r>
+        <w:rPr>
+          <w:rFonts w:ascii="Arial" w:hAnsi="Arial"/>
+          <w:b/>
+          <w:sz w:val="36"/>
+        </w:rPr>
+        <w:t>Bug Reporting</w:t>
+      </w:r>
+    </w:p>
+    <w:p>
+      <w:pPr>
+        <w:rPr>
+          <w:rFonts w:ascii="Times New Roman" w:hAnsi="Times New Roman" w:cs="Times New Roman"/>
+        </w:rPr>
+      </w:pPr>
+      <w:r>
+        <w:rPr>
+          <w:rFonts w:ascii="Times New Roman" w:hAnsi="Times New Roman" w:cs="Times New Roman"/>
+        </w:rPr>
+        <w:t>If the program crashes, ULF Renderer will automatically gather information about your system and where the crash occurred and offer to send it back to the developers for analysis.  All information sent is anonymous info about your computer hardware used for the purposes of analyzing the error.  No identifiable information is sent.</w:t>
+      </w:r>
+    </w:p>
+    <w:p>
+      <w:pPr>
+        <w:rPr>
+          <w:rFonts w:ascii="Times New Roman" w:hAnsi="Times New Roman" w:cs="Times New Roman"/>
+        </w:rPr>
+      </w:pPr>
+    </w:p>
+    <w:p>
+      <w:pPr>
+        <w:rPr>
+          <w:rFonts w:ascii="Times New Roman" w:hAnsi="Times New Roman" w:cs="Times New Roman"/>
+        </w:rPr>
+      </w:pPr>
+      <w:r>
+        <w:rPr>
+          <w:rFonts w:ascii="Times New Roman" w:hAnsi="Times New Roman" w:cs="Times New Roman"/>
+        </w:rPr>
+        <w:t>You can also manually trigger a bug report with the ‘report bug’ button at the bottom of the settings window.  This gathers the same information that would be gathered in the event of a crash and offers to send it back to the developers.  Note that it is VERY important to include a detailed description of the bug you are experiencing when sending this kind of report</w:t>
+      </w:r>
+      <w:r>
+        <w:rPr>
+          <w:rFonts w:ascii="Times New Roman" w:hAnsi="Times New Roman" w:cs="Times New Roman"/>
+        </w:rPr>
+        <w:t xml:space="preserve"> as very little can be determined from the crash report alone</w:t>
+      </w:r>
+      <w:r>
+        <w:rPr>
+          <w:rFonts w:ascii="Times New Roman" w:hAnsi="Times New Roman" w:cs="Times New Roman"/>
+        </w:rPr>
+        <w:t>.</w:t>
+      </w:r>
+      <w:bookmarkStart w:id="0" w:name="_GoBack"/>
+      <w:bookmarkEnd w:id="0"/>
+    </w:p>
+    <w:p>
+      <w:pPr>
+        <w:rPr>
+          <w:rFonts w:ascii="Times New Roman" w:hAnsi="Times New Roman" w:cs="Times New Roman"/>
+        </w:rPr>
+      </w:pPr>
+    </w:p>
+    <w:p>
+      <w:pPr>
+        <w:rPr>
+          <w:rFonts w:ascii="Arial" w:hAnsi="Arial"/>
+          <w:b/>
+          <w:sz w:val="36"/>
+        </w:rPr>
+      </w:pPr>
+      <w:r>
+        <w:rPr>
+          <w:rFonts w:ascii="Arial" w:hAnsi="Arial"/>
+          <w:b/>
+          <w:sz w:val="36"/>
+        </w:rPr>
+        <w:t>Troubleshooting</w:t>
+      </w:r>
+    </w:p>
+    <w:p>
+      <w:pPr>
+        <w:rPr>
+          <w:rFonts w:ascii="Times New Roman" w:hAnsi="Times New Roman" w:cs="Times New Roman"/>
+        </w:rPr>
+      </w:pPr>
+      <w:r>
+        <w:rPr>
+          <w:rFonts w:ascii="Times New Roman" w:hAnsi="Times New Roman" w:cs="Times New Roman"/>
+        </w:rPr>
+        <w:t xml:space="preserve">Here are some </w:t>
+      </w:r>
+      <w:r>
+        <w:rPr>
+          <w:rFonts w:ascii="Times New Roman" w:hAnsi="Times New Roman" w:cs="Times New Roman"/>
+        </w:rPr>
+        <w:t xml:space="preserve">known problems and </w:t>
+      </w:r>
+      <w:r>
+        <w:rPr>
+          <w:rFonts w:ascii="Times New Roman" w:hAnsi="Times New Roman" w:cs="Times New Roman"/>
+        </w:rPr>
+        <w:t xml:space="preserve">tips for </w:t>
+      </w:r>
+      <w:r>
+        <w:rPr>
+          <w:rFonts w:ascii="Times New Roman" w:hAnsi="Times New Roman" w:cs="Times New Roman"/>
+        </w:rPr>
+        <w:t>fixing them</w:t>
+      </w:r>
+      <w:r>
+        <w:rPr>
+          <w:rFonts w:ascii="Times New Roman" w:hAnsi="Times New Roman" w:cs="Times New Roman"/>
+        </w:rPr>
+        <w:t>:</w:t>
+      </w:r>
+    </w:p>
+    <w:p>
+      <w:pPr>
+        <w:rPr>
+          <w:rFonts w:ascii="Times New Roman" w:hAnsi="Times New Roman" w:cs="Times New Roman"/>
+        </w:rPr>
+      </w:pPr>
+    </w:p>
+    <w:p>
+      <w:pPr>
+        <w:pStyle w:val="ListParagraph"/>
+        <w:numPr>
+          <w:ilvl w:val="0"/>
+          <w:numId w:val="6"/>
+        </w:numPr>
+        <w:rPr>
+          <w:rFonts w:ascii="Times New Roman" w:hAnsi="Times New Roman" w:cs="Times New Roman"/>
+        </w:rPr>
+      </w:pPr>
+      <w:r>
+        <w:rPr>
+          <w:rFonts w:ascii="Times New Roman" w:hAnsi="Times New Roman" w:cs="Times New Roman"/>
+        </w:rPr>
+        <w:t>The model is very slow to respond and rotate.</w:t>
+      </w:r>
+    </w:p>
+    <w:p>
+      <w:pPr>
+        <w:rPr>
+          <w:rFonts w:ascii="Times New Roman" w:hAnsi="Times New Roman" w:cs="Times New Roman"/>
+        </w:rPr>
+      </w:pPr>
+      <w:r>
+        <w:rPr>
+          <w:rFonts w:ascii="Times New Roman" w:hAnsi="Times New Roman" w:cs="Times New Roman"/>
+        </w:rPr>
+        <w:t>This usually means your system is not powerful enough to render the model.  You can improve performance by checking the ‘half resolution’ checkbox.  This will decrease resolution but dramatically improve performance.  You can also try unchecking the ‘multisampling’ checkbox however this options is still experimental and may not have any noticeable effect.</w:t>
+      </w:r>
+    </w:p>
+    <w:p>
+      <w:pPr>
+        <w:rPr>
+          <w:rFonts w:ascii="Times New Roman" w:hAnsi="Times New Roman" w:cs="Times New Roman"/>
+        </w:rPr>
+      </w:pPr>
+    </w:p>
+    <w:p>
+      <w:pPr>
+        <w:pStyle w:val="ListParagraph"/>
+        <w:numPr>
+          <w:ilvl w:val="0"/>
+          <w:numId w:val="6"/>
+        </w:numPr>
+        <w:rPr>
+          <w:rFonts w:ascii="Times New Roman" w:hAnsi="Times New Roman" w:cs="Times New Roman"/>
+        </w:rPr>
+      </w:pPr>
+      <w:r>
+        <w:rPr>
+          <w:rFonts w:ascii="Times New Roman" w:hAnsi="Times New Roman" w:cs="Times New Roman"/>
+        </w:rPr>
+        <w:t>The program crashes while loading a model.</w:t>
+      </w:r>
+    </w:p>
+    <w:p>
+      <w:pPr>
+        <w:rPr>
+          <w:rFonts w:ascii="Times New Roman" w:hAnsi="Times New Roman" w:cs="Times New Roman"/>
+        </w:rPr>
+      </w:pPr>
+      <w:r>
+        <w:rPr>
+          <w:rFonts w:ascii="Times New Roman" w:hAnsi="Times New Roman" w:cs="Times New Roman"/>
+        </w:rPr>
+        <w:t>There are several</w:t>
+      </w:r>
+      <w:r>
+        <w:rPr>
+          <w:rFonts w:ascii="Times New Roman" w:hAnsi="Times New Roman" w:cs="Times New Roman"/>
+        </w:rPr>
+        <w:t xml:space="preserve"> possible causes of this issue and examination of the crash report can help.  Contact the developer for feedback to help troubleshoot.  Some common problems to check:</w:t>
+      </w:r>
+    </w:p>
+    <w:p>
+      <w:pPr>
+        <w:pStyle w:val="ListParagraph"/>
+        <w:numPr>
+          <w:ilvl w:val="1"/>
+          <w:numId w:val="6"/>
+        </w:numPr>
+        <w:rPr>
+          <w:rFonts w:ascii="Times New Roman" w:hAnsi="Times New Roman" w:cs="Times New Roman"/>
+        </w:rPr>
+      </w:pPr>
+      <w:r>
+        <w:rPr>
+          <w:rFonts w:ascii="Times New Roman" w:hAnsi="Times New Roman" w:cs="Times New Roman"/>
+        </w:rPr>
+        <w:t>View image files are corrupted or not supported.</w:t>
+      </w:r>
+    </w:p>
+    <w:p>
+      <w:pPr>
+        <w:pStyle w:val="ListParagraph"/>
+        <w:numPr>
+          <w:ilvl w:val="1"/>
+          <w:numId w:val="6"/>
+        </w:numPr>
+        <w:rPr>
+          <w:rFonts w:ascii="Times New Roman" w:hAnsi="Times New Roman" w:cs="Times New Roman"/>
+        </w:rPr>
+      </w:pPr>
+      <w:r>
+        <w:rPr>
+          <w:rFonts w:ascii="Times New Roman" w:hAnsi="Times New Roman" w:cs="Times New Roman"/>
+        </w:rPr>
+        <w:t>Too much memory was requested from the video card.</w:t>
+      </w:r>
+    </w:p>
+    <w:p>
+      <w:pPr>
+        <w:pStyle w:val="ListParagraph"/>
+        <w:numPr>
+          <w:ilvl w:val="2"/>
+          <w:numId w:val="6"/>
+        </w:numPr>
+        <w:rPr>
+          <w:rFonts w:ascii="Times New Roman" w:hAnsi="Times New Roman" w:cs="Times New Roman"/>
+        </w:rPr>
+      </w:pPr>
+      <w:r>
+        <w:rPr>
+          <w:rFonts w:ascii="Times New Roman" w:hAnsi="Times New Roman" w:cs="Times New Roman"/>
+        </w:rPr>
+        <w:t>In this case, try enabling compression or disabling depth images prior to loading the model.</w:t>
+      </w:r>
+    </w:p>
+    <w:p>
+      <w:pPr>
+        <w:rPr>
+          <w:rFonts w:ascii="Times New Roman" w:hAnsi="Times New Roman" w:cs="Times New Roman"/>
+        </w:rPr>
+      </w:pPr>
+    </w:p>
+    <w:p>
+      <w:pPr>
+        <w:pStyle w:val="ListParagraph"/>
+        <w:numPr>
+          <w:ilvl w:val="0"/>
+          <w:numId w:val="5"/>
+        </w:numPr>
+        <w:rPr>
+          <w:rFonts w:ascii="Times New Roman" w:hAnsi="Times New Roman" w:cs="Times New Roman"/>
+        </w:rPr>
+      </w:pPr>
+      <w:r>
+        <w:rPr>
+          <w:rFonts w:ascii="Times New Roman" w:hAnsi="Times New Roman" w:cs="Times New Roman"/>
+        </w:rPr>
+        <w:t>Progress of loading a model is not shown.</w:t>
+      </w:r>
+    </w:p>
+    <w:p>
+      <w:pPr>
+        <w:rPr>
+          <w:rFonts w:ascii="Times New Roman" w:hAnsi="Times New Roman" w:cs="Times New Roman"/>
+        </w:rPr>
+      </w:pPr>
+      <w:r>
+        <w:rPr>
+          <w:rFonts w:ascii="Times New Roman" w:hAnsi="Times New Roman" w:cs="Times New Roman"/>
+        </w:rPr>
+        <w:t>This is a known issue that will be fixed in a new version.  For now, you must wait for the model to load.  Most models should load within 60 seconds.  However, models with more views or high-resolution images or loaded from slower storage medium may take much longer.</w:t>
+      </w:r>
+    </w:p>
+    <w:p>
+      <w:pPr>
+        <w:rPr>
+          <w:rFonts w:ascii="Times New Roman" w:hAnsi="Times New Roman" w:cs="Times New Roman"/>
+        </w:rPr>
+      </w:pPr>
+    </w:p>
+    <w:p>
+      <w:pPr>
+        <w:pStyle w:val="ListParagraph"/>
+        <w:numPr>
+          <w:ilvl w:val="0"/>
+          <w:numId w:val="5"/>
+        </w:numPr>
+        <w:rPr>
+          <w:rFonts w:ascii="Times New Roman" w:hAnsi="Times New Roman" w:cs="Times New Roman"/>
+        </w:rPr>
+      </w:pPr>
+      <w:r>
+        <w:rPr>
+          <w:rFonts w:ascii="Times New Roman" w:hAnsi="Times New Roman" w:cs="Times New Roman"/>
+        </w:rPr>
+        <w:t>Some views have a strange color tint (especially the default, straight on view).</w:t>
+      </w:r>
+    </w:p>
+    <w:p>
+      <w:pPr>
+        <w:rPr>
+          <w:rFonts w:ascii="Times New Roman" w:hAnsi="Times New Roman" w:cs="Times New Roman"/>
+        </w:rPr>
+      </w:pPr>
+      <w:r>
+        <w:rPr>
+          <w:rFonts w:ascii="Times New Roman" w:hAnsi="Times New Roman" w:cs="Times New Roman"/>
+        </w:rPr>
+        <w:t>This problem has been observed on older Mac hardware (non retina display MacBook Pros).  If you are experiencing this please submit a manual bug report so we can associate it with your particular hardware as well.</w:t>
+      </w:r>
+    </w:p>
     <w:sectPr>
       <w:pgSz w:w="12240" w:h="15840"/>
       <w:pgMar w:top="1440" w:right="1800" w:bottom="1440" w:left="1800" w:header="720" w:footer="720" w:gutter="0"/>
@@ -1705,6 +2067,232 @@
       </w:rPr>
     </w:lvl>
   </w:abstractNum>
+  <w:abstractNum w:abstractNumId="4">
+    <w:nsid w:val="5C1422BE"/>
+    <w:multiLevelType w:val="hybridMultilevel"/>
+    <w:tmpl w:val="AC5832B6"/>
+    <w:lvl w:ilvl="0" w:tplc="04090001">
+      <w:start w:val="1"/>
+      <w:numFmt w:val="bullet"/>
+      <w:lvlText w:val=""/>
+      <w:lvlJc w:val="left"/>
+      <w:pPr>
+        <w:ind w:left="720" w:hanging="360"/>
+      </w:pPr>
+      <w:rPr>
+        <w:rFonts w:ascii="Symbol" w:hAnsi="Symbol" w:hint="default"/>
+      </w:rPr>
+    </w:lvl>
+    <w:lvl w:ilvl="1" w:tplc="04090003">
+      <w:start w:val="1"/>
+      <w:numFmt w:val="bullet"/>
+      <w:lvlText w:val="o"/>
+      <w:lvlJc w:val="left"/>
+      <w:pPr>
+        <w:ind w:left="1440" w:hanging="360"/>
+      </w:pPr>
+      <w:rPr>
+        <w:rFonts w:ascii="Courier New" w:hAnsi="Courier New" w:hint="default"/>
+      </w:rPr>
+    </w:lvl>
+    <w:lvl w:ilvl="2" w:tplc="04090005">
+      <w:start w:val="1"/>
+      <w:numFmt w:val="bullet"/>
+      <w:lvlText w:val=""/>
+      <w:lvlJc w:val="left"/>
+      <w:pPr>
+        <w:ind w:left="2160" w:hanging="360"/>
+      </w:pPr>
+      <w:rPr>
+        <w:rFonts w:ascii="Wingdings" w:hAnsi="Wingdings" w:hint="default"/>
+      </w:rPr>
+    </w:lvl>
+    <w:lvl w:ilvl="3" w:tplc="04090001" w:tentative="1">
+      <w:start w:val="1"/>
+      <w:numFmt w:val="bullet"/>
+      <w:lvlText w:val=""/>
+      <w:lvlJc w:val="left"/>
+      <w:pPr>
+        <w:ind w:left="2880" w:hanging="360"/>
+      </w:pPr>
+      <w:rPr>
+        <w:rFonts w:ascii="Symbol" w:hAnsi="Symbol" w:hint="default"/>
+      </w:rPr>
+    </w:lvl>
+    <w:lvl w:ilvl="4" w:tplc="04090003" w:tentative="1">
+      <w:start w:val="1"/>
+      <w:numFmt w:val="bullet"/>
+      <w:lvlText w:val="o"/>
+      <w:lvlJc w:val="left"/>
+      <w:pPr>
+        <w:ind w:left="3600" w:hanging="360"/>
+      </w:pPr>
+      <w:rPr>
+        <w:rFonts w:ascii="Courier New" w:hAnsi="Courier New" w:hint="default"/>
+      </w:rPr>
+    </w:lvl>
+    <w:lvl w:ilvl="5" w:tplc="04090005" w:tentative="1">
+      <w:start w:val="1"/>
+      <w:numFmt w:val="bullet"/>
+      <w:lvlText w:val=""/>
+      <w:lvlJc w:val="left"/>
+      <w:pPr>
+        <w:ind w:left="4320" w:hanging="360"/>
+      </w:pPr>
+      <w:rPr>
+        <w:rFonts w:ascii="Wingdings" w:hAnsi="Wingdings" w:hint="default"/>
+      </w:rPr>
+    </w:lvl>
+    <w:lvl w:ilvl="6" w:tplc="04090001" w:tentative="1">
+      <w:start w:val="1"/>
+      <w:numFmt w:val="bullet"/>
+      <w:lvlText w:val=""/>
+      <w:lvlJc w:val="left"/>
+      <w:pPr>
+        <w:ind w:left="5040" w:hanging="360"/>
+      </w:pPr>
+      <w:rPr>
+        <w:rFonts w:ascii="Symbol" w:hAnsi="Symbol" w:hint="default"/>
+      </w:rPr>
+    </w:lvl>
+    <w:lvl w:ilvl="7" w:tplc="04090003" w:tentative="1">
+      <w:start w:val="1"/>
+      <w:numFmt w:val="bullet"/>
+      <w:lvlText w:val="o"/>
+      <w:lvlJc w:val="left"/>
+      <w:pPr>
+        <w:ind w:left="5760" w:hanging="360"/>
+      </w:pPr>
+      <w:rPr>
+        <w:rFonts w:ascii="Courier New" w:hAnsi="Courier New" w:hint="default"/>
+      </w:rPr>
+    </w:lvl>
+    <w:lvl w:ilvl="8" w:tplc="04090005" w:tentative="1">
+      <w:start w:val="1"/>
+      <w:numFmt w:val="bullet"/>
+      <w:lvlText w:val=""/>
+      <w:lvlJc w:val="left"/>
+      <w:pPr>
+        <w:ind w:left="6480" w:hanging="360"/>
+      </w:pPr>
+      <w:rPr>
+        <w:rFonts w:ascii="Wingdings" w:hAnsi="Wingdings" w:hint="default"/>
+      </w:rPr>
+    </w:lvl>
+  </w:abstractNum>
+  <w:abstractNum w:abstractNumId="5">
+    <w:nsid w:val="6B6A0E3F"/>
+    <w:multiLevelType w:val="hybridMultilevel"/>
+    <w:tmpl w:val="34FCF014"/>
+    <w:lvl w:ilvl="0" w:tplc="04090001">
+      <w:start w:val="1"/>
+      <w:numFmt w:val="bullet"/>
+      <w:lvlText w:val=""/>
+      <w:lvlJc w:val="left"/>
+      <w:pPr>
+        <w:ind w:left="720" w:hanging="360"/>
+      </w:pPr>
+      <w:rPr>
+        <w:rFonts w:ascii="Symbol" w:hAnsi="Symbol" w:hint="default"/>
+      </w:rPr>
+    </w:lvl>
+    <w:lvl w:ilvl="1" w:tplc="04090003" w:tentative="1">
+      <w:start w:val="1"/>
+      <w:numFmt w:val="bullet"/>
+      <w:lvlText w:val="o"/>
+      <w:lvlJc w:val="left"/>
+      <w:pPr>
+        <w:ind w:left="1440" w:hanging="360"/>
+      </w:pPr>
+      <w:rPr>
+        <w:rFonts w:ascii="Courier New" w:hAnsi="Courier New" w:hint="default"/>
+      </w:rPr>
+    </w:lvl>
+    <w:lvl w:ilvl="2" w:tplc="04090005" w:tentative="1">
+      <w:start w:val="1"/>
+      <w:numFmt w:val="bullet"/>
+      <w:lvlText w:val=""/>
+      <w:lvlJc w:val="left"/>
+      <w:pPr>
+        <w:ind w:left="2160" w:hanging="360"/>
+      </w:pPr>
+      <w:rPr>
+        <w:rFonts w:ascii="Wingdings" w:hAnsi="Wingdings" w:hint="default"/>
+      </w:rPr>
+    </w:lvl>
+    <w:lvl w:ilvl="3" w:tplc="04090001" w:tentative="1">
+      <w:start w:val="1"/>
+      <w:numFmt w:val="bullet"/>
+      <w:lvlText w:val=""/>
+      <w:lvlJc w:val="left"/>
+      <w:pPr>
+        <w:ind w:left="2880" w:hanging="360"/>
+      </w:pPr>
+      <w:rPr>
+        <w:rFonts w:ascii="Symbol" w:hAnsi="Symbol" w:hint="default"/>
+      </w:rPr>
+    </w:lvl>
+    <w:lvl w:ilvl="4" w:tplc="04090003" w:tentative="1">
+      <w:start w:val="1"/>
+      <w:numFmt w:val="bullet"/>
+      <w:lvlText w:val="o"/>
+      <w:lvlJc w:val="left"/>
+      <w:pPr>
+        <w:ind w:left="3600" w:hanging="360"/>
+      </w:pPr>
+      <w:rPr>
+        <w:rFonts w:ascii="Courier New" w:hAnsi="Courier New" w:hint="default"/>
+      </w:rPr>
+    </w:lvl>
+    <w:lvl w:ilvl="5" w:tplc="04090005" w:tentative="1">
+      <w:start w:val="1"/>
+      <w:numFmt w:val="bullet"/>
+      <w:lvlText w:val=""/>
+      <w:lvlJc w:val="left"/>
+      <w:pPr>
+        <w:ind w:left="4320" w:hanging="360"/>
+      </w:pPr>
+      <w:rPr>
+        <w:rFonts w:ascii="Wingdings" w:hAnsi="Wingdings" w:hint="default"/>
+      </w:rPr>
+    </w:lvl>
+    <w:lvl w:ilvl="6" w:tplc="04090001" w:tentative="1">
+      <w:start w:val="1"/>
+      <w:numFmt w:val="bullet"/>
+      <w:lvlText w:val=""/>
+      <w:lvlJc w:val="left"/>
+      <w:pPr>
+        <w:ind w:left="5040" w:hanging="360"/>
+      </w:pPr>
+      <w:rPr>
+        <w:rFonts w:ascii="Symbol" w:hAnsi="Symbol" w:hint="default"/>
+      </w:rPr>
+    </w:lvl>
+    <w:lvl w:ilvl="7" w:tplc="04090003" w:tentative="1">
+      <w:start w:val="1"/>
+      <w:numFmt w:val="bullet"/>
+      <w:lvlText w:val="o"/>
+      <w:lvlJc w:val="left"/>
+      <w:pPr>
+        <w:ind w:left="5760" w:hanging="360"/>
+      </w:pPr>
+      <w:rPr>
+        <w:rFonts w:ascii="Courier New" w:hAnsi="Courier New" w:hint="default"/>
+      </w:rPr>
+    </w:lvl>
+    <w:lvl w:ilvl="8" w:tplc="04090005" w:tentative="1">
+      <w:start w:val="1"/>
+      <w:numFmt w:val="bullet"/>
+      <w:lvlText w:val=""/>
+      <w:lvlJc w:val="left"/>
+      <w:pPr>
+        <w:ind w:left="6480" w:hanging="360"/>
+      </w:pPr>
+      <w:rPr>
+        <w:rFonts w:ascii="Wingdings" w:hAnsi="Wingdings" w:hint="default"/>
+      </w:rPr>
+    </w:lvl>
+  </w:abstractNum>
   <w:num w:numId="1">
     <w:abstractNumId w:val="2"/>
   </w:num>
@@ -1716,6 +2304,12 @@
   </w:num>
   <w:num w:numId="4">
     <w:abstractNumId w:val="3"/>
+  </w:num>
+  <w:num w:numId="5">
+    <w:abstractNumId w:val="5"/>
+  </w:num>
+  <w:num w:numId="6">
+    <w:abstractNumId w:val="4"/>
   </w:num>
 </w:numbering>
 </file>

</xml_diff>